<commit_message>
Beginning of Profile creation
</commit_message>
<xml_diff>
--- a/documentation/Project Requirements.docx
+++ b/documentation/Project Requirements.docx
@@ -1,6 +1,6 @@
 
 <file path=word/document.xml><?xml version="1.0" encoding="utf-8"?>
-<w:document xmlns:wpc="http://schemas.microsoft.com/office/word/2010/wordprocessingCanvas" xmlns:cx="http://schemas.microsoft.com/office/drawing/2014/chartex" xmlns:cx1="http://schemas.microsoft.com/office/drawing/2015/9/8/chartex" xmlns:mc="http://schemas.openxmlformats.org/markup-compatibility/2006" xmlns:o="urn:schemas-microsoft-com:office:office" xmlns:r="http://schemas.openxmlformats.org/officeDocument/2006/relationships" xmlns:m="http://schemas.openxmlformats.org/officeDocument/2006/math" xmlns:v="urn:schemas-microsoft-com:vml" xmlns:wp14="http://schemas.microsoft.com/office/word/2010/wordprocessingDrawing" xmlns:wp="http://schemas.openxmlformats.org/drawingml/2006/wordprocessingDrawing" xmlns:w10="urn:schemas-microsoft-com:office:word" xmlns:w="http://schemas.openxmlformats.org/wordprocessingml/2006/main" xmlns:w14="http://schemas.microsoft.com/office/word/2010/wordml" xmlns:w15="http://schemas.microsoft.com/office/word/2012/wordml" xmlns:w16se="http://schemas.microsoft.com/office/word/2015/wordml/symex" xmlns:wpg="http://schemas.microsoft.com/office/word/2010/wordprocessingGroup" xmlns:wpi="http://schemas.microsoft.com/office/word/2010/wordprocessingInk" xmlns:wne="http://schemas.microsoft.com/office/word/2006/wordml" xmlns:wps="http://schemas.microsoft.com/office/word/2010/wordprocessingShape" mc:Ignorable="w14 w15 w16se wp14">
+<w:document xmlns:wpc="http://schemas.microsoft.com/office/word/2010/wordprocessingCanvas" xmlns:mc="http://schemas.openxmlformats.org/markup-compatibility/2006" xmlns:o="urn:schemas-microsoft-com:office:office" xmlns:r="http://schemas.openxmlformats.org/officeDocument/2006/relationships" xmlns:m="http://schemas.openxmlformats.org/officeDocument/2006/math" xmlns:v="urn:schemas-microsoft-com:vml" xmlns:wp14="http://schemas.microsoft.com/office/word/2010/wordprocessingDrawing" xmlns:wp="http://schemas.openxmlformats.org/drawingml/2006/wordprocessingDrawing" xmlns:w10="urn:schemas-microsoft-com:office:word" xmlns:w="http://schemas.openxmlformats.org/wordprocessingml/2006/main" xmlns:w14="http://schemas.microsoft.com/office/word/2010/wordml" xmlns:w15="http://schemas.microsoft.com/office/word/2012/wordml" xmlns:wpg="http://schemas.microsoft.com/office/word/2010/wordprocessingGroup" xmlns:wpi="http://schemas.microsoft.com/office/word/2010/wordprocessingInk" xmlns:wne="http://schemas.microsoft.com/office/word/2006/wordml" xmlns:wps="http://schemas.microsoft.com/office/word/2010/wordprocessingShape" mc:Ignorable="w14 w15 wp14">
   <w:body>
     <w:p>
       <w:pPr>
@@ -1693,11 +1693,19 @@
                 <w:sz w:val="20"/>
               </w:rPr>
             </w:pPr>
+            <w:proofErr w:type="spellStart"/>
             <w:r>
               <w:rPr>
                 <w:sz w:val="20"/>
               </w:rPr>
-              <w:t>HyperText Transfer Protocol</w:t>
+              <w:t>HyperText</w:t>
+            </w:r>
+            <w:proofErr w:type="spellEnd"/>
+            <w:r>
+              <w:rPr>
+                <w:sz w:val="20"/>
+              </w:rPr>
+              <w:t xml:space="preserve"> Transfer Protocol</w:t>
             </w:r>
           </w:p>
         </w:tc>
@@ -1732,11 +1740,19 @@
                 <w:sz w:val="20"/>
               </w:rPr>
             </w:pPr>
+            <w:proofErr w:type="spellStart"/>
             <w:r>
               <w:rPr>
                 <w:sz w:val="20"/>
               </w:rPr>
-              <w:t>HyperText Transfer Protocol, Secure</w:t>
+              <w:t>HyperText</w:t>
+            </w:r>
+            <w:proofErr w:type="spellEnd"/>
+            <w:r>
+              <w:rPr>
+                <w:sz w:val="20"/>
+              </w:rPr>
+              <w:t xml:space="preserve"> Transfer Protocol, Secure</w:t>
             </w:r>
           </w:p>
         </w:tc>
@@ -1976,7 +1992,21 @@
               <w:rPr>
                 <w:sz w:val="20"/>
               </w:rPr>
-              <w:t>PUT is most-often utilized for **update** capabilities, PUTting to a known resource URI with the request body containing the newly-updated representation of the original resource.</w:t>
+              <w:t xml:space="preserve">PUT is most-often utilized for **update** capabilities, </w:t>
+            </w:r>
+            <w:proofErr w:type="spellStart"/>
+            <w:r>
+              <w:rPr>
+                <w:sz w:val="20"/>
+              </w:rPr>
+              <w:t>PUTting</w:t>
+            </w:r>
+            <w:proofErr w:type="spellEnd"/>
+            <w:r>
+              <w:rPr>
+                <w:sz w:val="20"/>
+              </w:rPr>
+              <w:t xml:space="preserve"> to a known resource URI with the request body containing the newly-updated representation of the original resource.</w:t>
             </w:r>
           </w:p>
         </w:tc>
@@ -2183,14 +2213,12 @@
       <w:r>
         <w:br w:type="page"/>
       </w:r>
-      <w:bookmarkStart w:id="1" w:name="_GoBack"/>
-      <w:bookmarkEnd w:id="1"/>
     </w:p>
     <w:p>
       <w:pPr>
         <w:pStyle w:val="Heading1"/>
       </w:pPr>
-      <w:bookmarkStart w:id="2" w:name="_Toc9527633"/>
+      <w:bookmarkStart w:id="1" w:name="_Toc9527633"/>
       <w:r>
         <w:rPr>
           <w:rStyle w:val="Heading1Char"/>
@@ -2210,7 +2238,7 @@
         </w:rPr>
         <w:t>s</w:t>
       </w:r>
-      <w:bookmarkEnd w:id="2"/>
+      <w:bookmarkEnd w:id="1"/>
     </w:p>
     <w:p>
       <w:r>
@@ -2302,12 +2330,12 @@
       <w:pPr>
         <w:pStyle w:val="Heading1"/>
       </w:pPr>
-      <w:bookmarkStart w:id="3" w:name="_Toc9527634"/>
+      <w:bookmarkStart w:id="2" w:name="_Toc9527634"/>
       <w:r>
         <w:lastRenderedPageBreak/>
         <w:t>Application Features</w:t>
       </w:r>
-      <w:bookmarkEnd w:id="3"/>
+      <w:bookmarkEnd w:id="2"/>
     </w:p>
     <w:p>
       <w:r>
@@ -2318,11 +2346,11 @@
       <w:pPr>
         <w:pStyle w:val="Heading2"/>
       </w:pPr>
-      <w:bookmarkStart w:id="4" w:name="_Toc9527635"/>
+      <w:bookmarkStart w:id="3" w:name="_Toc9527635"/>
       <w:r>
         <w:t>Unauthenticated User</w:t>
       </w:r>
-      <w:bookmarkEnd w:id="4"/>
+      <w:bookmarkEnd w:id="3"/>
     </w:p>
     <w:p>
       <w:r>
@@ -2359,7 +2387,16 @@
         <w:t xml:space="preserve">Register </w:t>
       </w:r>
       <w:r>
-        <w:t xml:space="preserve">(with email verification), </w:t>
+        <w:t>(</w:t>
+      </w:r>
+      <w:r>
+        <w:rPr>
+          <w:highlight w:val="yellow"/>
+        </w:rPr>
+        <w:t>with email verification</w:t>
+      </w:r>
+      <w:r>
+        <w:t xml:space="preserve">), </w:t>
       </w:r>
     </w:p>
     <w:p>
@@ -2404,21 +2441,30 @@
         <w:t xml:space="preserve">Perform </w:t>
       </w:r>
       <w:r>
-        <w:t>BRS on non-private bookmarks.</w:t>
+        <w:t>BR</w:t>
+      </w:r>
+      <w:r>
+        <w:rPr>
+          <w:highlight w:val="yellow"/>
+        </w:rPr>
+        <w:t>S</w:t>
+      </w:r>
+      <w:r>
+        <w:t xml:space="preserve"> on non-private bookmarks.</w:t>
       </w:r>
     </w:p>
     <w:p>
       <w:pPr>
         <w:pStyle w:val="Heading2"/>
       </w:pPr>
-      <w:bookmarkStart w:id="5" w:name="_Toc9527636"/>
+      <w:bookmarkStart w:id="4" w:name="_Toc9527636"/>
       <w:r>
         <w:t>A</w:t>
       </w:r>
       <w:r>
         <w:t>uthenticated Ordinary User</w:t>
       </w:r>
-      <w:bookmarkEnd w:id="5"/>
+      <w:bookmarkEnd w:id="4"/>
     </w:p>
     <w:p>
       <w:r>
@@ -2450,8 +2496,14 @@
           <w:ilvl w:val="0"/>
           <w:numId w:val="4"/>
         </w:numPr>
-      </w:pPr>
-      <w:r>
+        <w:rPr>
+          <w:highlight w:val="yellow"/>
+        </w:rPr>
+      </w:pPr>
+      <w:r>
+        <w:rPr>
+          <w:highlight w:val="yellow"/>
+        </w:rPr>
         <w:t>Edit their own user profile,</w:t>
       </w:r>
     </w:p>
@@ -2467,7 +2519,16 @@
         <w:t xml:space="preserve">Perform </w:t>
       </w:r>
       <w:r>
-        <w:t xml:space="preserve">BREADS on their own bookmarks, </w:t>
+        <w:t>BREA</w:t>
+      </w:r>
+      <w:r>
+        <w:rPr>
+          <w:highlight w:val="yellow"/>
+        </w:rPr>
+        <w:t>DS</w:t>
+      </w:r>
+      <w:r>
+        <w:t xml:space="preserve"> on their own bookmarks, </w:t>
       </w:r>
       <w:r>
         <w:t>and</w:t>
@@ -2485,21 +2546,30 @@
         <w:t xml:space="preserve">Perform </w:t>
       </w:r>
       <w:r>
-        <w:t>BRAS for tags.</w:t>
+        <w:t>BRA</w:t>
+      </w:r>
+      <w:r>
+        <w:rPr>
+          <w:highlight w:val="yellow"/>
+        </w:rPr>
+        <w:t>S</w:t>
+      </w:r>
+      <w:r>
+        <w:t xml:space="preserve"> for tags.</w:t>
       </w:r>
     </w:p>
     <w:p>
       <w:pPr>
         <w:pStyle w:val="Heading2"/>
       </w:pPr>
-      <w:bookmarkStart w:id="6" w:name="_Toc9527637"/>
+      <w:bookmarkStart w:id="5" w:name="_Toc9527637"/>
       <w:r>
         <w:t>A</w:t>
       </w:r>
       <w:r>
         <w:t>uthenticated User Administration</w:t>
       </w:r>
-      <w:bookmarkEnd w:id="6"/>
+      <w:bookmarkEnd w:id="5"/>
     </w:p>
     <w:p>
       <w:r>
@@ -2531,8 +2601,14 @@
           <w:ilvl w:val="0"/>
           <w:numId w:val="4"/>
         </w:numPr>
-      </w:pPr>
-      <w:r>
+        <w:rPr>
+          <w:highlight w:val="yellow"/>
+        </w:rPr>
+      </w:pPr>
+      <w:r>
+        <w:rPr>
+          <w:highlight w:val="yellow"/>
+        </w:rPr>
         <w:t>Reset a user password,</w:t>
       </w:r>
     </w:p>
@@ -2543,8 +2619,14 @@
           <w:ilvl w:val="0"/>
           <w:numId w:val="4"/>
         </w:numPr>
-      </w:pPr>
-      <w:r>
+        <w:rPr>
+          <w:highlight w:val="yellow"/>
+        </w:rPr>
+      </w:pPr>
+      <w:r>
+        <w:rPr>
+          <w:highlight w:val="yellow"/>
+        </w:rPr>
         <w:t>Suspend a user,</w:t>
       </w:r>
     </w:p>
@@ -2555,8 +2637,14 @@
           <w:ilvl w:val="0"/>
           <w:numId w:val="4"/>
         </w:numPr>
-      </w:pPr>
-      <w:r>
+        <w:rPr>
+          <w:highlight w:val="yellow"/>
+        </w:rPr>
+      </w:pPr>
+      <w:r>
+        <w:rPr>
+          <w:highlight w:val="yellow"/>
+        </w:rPr>
         <w:t>Unsuspend a user,</w:t>
       </w:r>
     </w:p>
@@ -2567,11 +2655,20 @@
           <w:ilvl w:val="0"/>
           <w:numId w:val="4"/>
         </w:numPr>
-      </w:pPr>
-      <w:r>
+        <w:rPr>
+          <w:highlight w:val="yellow"/>
+        </w:rPr>
+      </w:pPr>
+      <w:r>
+        <w:rPr>
+          <w:highlight w:val="yellow"/>
+        </w:rPr>
         <w:t>Send a user password reset link,</w:t>
       </w:r>
       <w:r>
+        <w:rPr>
+          <w:highlight w:val="yellow"/>
+        </w:rPr>
         <w:t xml:space="preserve"> and</w:t>
       </w:r>
     </w:p>
@@ -2584,6 +2681,9 @@
         </w:numPr>
       </w:pPr>
       <w:r>
+        <w:rPr>
+          <w:highlight w:val="yellow"/>
+        </w:rPr>
         <w:t>Update basic details for a user account.</w:t>
       </w:r>
     </w:p>
@@ -2591,14 +2691,14 @@
       <w:pPr>
         <w:pStyle w:val="Heading2"/>
       </w:pPr>
-      <w:bookmarkStart w:id="7" w:name="_Toc9527638"/>
+      <w:bookmarkStart w:id="6" w:name="_Toc9527638"/>
       <w:r>
         <w:t>A</w:t>
       </w:r>
       <w:r>
         <w:t>uthenticated Admin User</w:t>
       </w:r>
-      <w:bookmarkEnd w:id="7"/>
+      <w:bookmarkEnd w:id="6"/>
     </w:p>
     <w:p>
       <w:r>
@@ -2635,7 +2735,16 @@
         <w:t xml:space="preserve">Perform </w:t>
       </w:r>
       <w:r>
-        <w:t>BREADS on any bookmark,</w:t>
+        <w:t>BREA</w:t>
+      </w:r>
+      <w:r>
+        <w:rPr>
+          <w:highlight w:val="yellow"/>
+        </w:rPr>
+        <w:t>DS</w:t>
+      </w:r>
+      <w:r>
+        <w:t xml:space="preserve"> on any bookmark,</w:t>
       </w:r>
     </w:p>
     <w:p>
@@ -2650,7 +2759,16 @@
         <w:t xml:space="preserve">Perform </w:t>
       </w:r>
       <w:r>
-        <w:t xml:space="preserve">BREADS on any </w:t>
+        <w:t>BREA</w:t>
+      </w:r>
+      <w:r>
+        <w:rPr>
+          <w:highlight w:val="yellow"/>
+        </w:rPr>
+        <w:t>DS</w:t>
+      </w:r>
+      <w:r>
+        <w:t xml:space="preserve"> on any </w:t>
       </w:r>
       <w:r>
         <w:t>tag,</w:t>
@@ -2665,7 +2783,16 @@
         </w:numPr>
       </w:pPr>
       <w:r>
-        <w:t>Perform BREADS on any user, and</w:t>
+        <w:t>Perform BREA</w:t>
+      </w:r>
+      <w:r>
+        <w:rPr>
+          <w:highlight w:val="yellow"/>
+        </w:rPr>
+        <w:t>DS</w:t>
+      </w:r>
+      <w:r>
+        <w:t xml:space="preserve"> on any user, and</w:t>
       </w:r>
     </w:p>
     <w:p>
@@ -2677,19 +2804,28 @@
         </w:numPr>
       </w:pPr>
       <w:r>
-        <w:t>Perform BREADS on any profile.</w:t>
+        <w:t>Perform BREA</w:t>
+      </w:r>
+      <w:r>
+        <w:rPr>
+          <w:highlight w:val="yellow"/>
+        </w:rPr>
+        <w:t>DS</w:t>
+      </w:r>
+      <w:r>
+        <w:t xml:space="preserve"> on any profile.</w:t>
       </w:r>
     </w:p>
     <w:p>
       <w:pPr>
         <w:pStyle w:val="Heading1"/>
       </w:pPr>
-      <w:bookmarkStart w:id="8" w:name="_Toc9527639"/>
+      <w:bookmarkStart w:id="7" w:name="_Toc9527639"/>
       <w:r>
         <w:lastRenderedPageBreak/>
         <w:t>API Features</w:t>
       </w:r>
-      <w:bookmarkEnd w:id="8"/>
+      <w:bookmarkEnd w:id="7"/>
     </w:p>
     <w:p>
       <w:r>
@@ -2730,7 +2866,7 @@
       <w:pPr>
         <w:pStyle w:val="Heading1"/>
       </w:pPr>
-      <w:bookmarkStart w:id="9" w:name="_Toc9527640"/>
+      <w:bookmarkStart w:id="8" w:name="_Toc9527640"/>
       <w:r>
         <w:lastRenderedPageBreak/>
         <w:t xml:space="preserve">Required </w:t>
@@ -2741,7 +2877,7 @@
       <w:r>
         <w:t>Elements</w:t>
       </w:r>
-      <w:bookmarkEnd w:id="9"/>
+      <w:bookmarkEnd w:id="8"/>
     </w:p>
     <w:p>
       <w:r>
@@ -2789,9 +2925,11 @@
             <w:pPr>
               <w:cnfStyle w:val="100000000000" w:firstRow="1" w:lastRow="0" w:firstColumn="0" w:lastColumn="0" w:oddVBand="0" w:evenVBand="0" w:oddHBand="0" w:evenHBand="0" w:firstRowFirstColumn="0" w:firstRowLastColumn="0" w:lastRowFirstColumn="0" w:lastRowLastColumn="0"/>
             </w:pPr>
+            <w:proofErr w:type="spellStart"/>
             <w:r>
               <w:t>MoSCoW</w:t>
             </w:r>
+            <w:proofErr w:type="spellEnd"/>
           </w:p>
         </w:tc>
       </w:tr>
@@ -3024,9 +3162,11 @@
                 <w:bCs w:val="0"/>
               </w:rPr>
             </w:pPr>
+            <w:proofErr w:type="spellStart"/>
             <w:r>
               <w:t>MoSCoW</w:t>
             </w:r>
+            <w:proofErr w:type="spellEnd"/>
           </w:p>
         </w:tc>
       </w:tr>
@@ -3261,9 +3401,11 @@
             <w:pPr>
               <w:cnfStyle w:val="100000000000" w:firstRow="1" w:lastRow="0" w:firstColumn="0" w:lastColumn="0" w:oddVBand="0" w:evenVBand="0" w:oddHBand="0" w:evenHBand="0" w:firstRowFirstColumn="0" w:firstRowLastColumn="0" w:lastRowFirstColumn="0" w:lastRowLastColumn="0"/>
             </w:pPr>
+            <w:proofErr w:type="spellStart"/>
             <w:r>
               <w:t>MoSCoW</w:t>
             </w:r>
+            <w:proofErr w:type="spellEnd"/>
           </w:p>
         </w:tc>
       </w:tr>
@@ -3536,9 +3678,11 @@
             <w:pPr>
               <w:cnfStyle w:val="100000000000" w:firstRow="1" w:lastRow="0" w:firstColumn="0" w:lastColumn="0" w:oddVBand="0" w:evenVBand="0" w:oddHBand="0" w:evenHBand="0" w:firstRowFirstColumn="0" w:firstRowLastColumn="0" w:lastRowFirstColumn="0" w:lastRowLastColumn="0"/>
             </w:pPr>
+            <w:proofErr w:type="spellStart"/>
             <w:r>
               <w:t>MoSCoW</w:t>
             </w:r>
+            <w:proofErr w:type="spellEnd"/>
           </w:p>
         </w:tc>
       </w:tr>
@@ -3696,12 +3840,12 @@
       <w:pPr>
         <w:pStyle w:val="Heading1"/>
       </w:pPr>
-      <w:bookmarkStart w:id="10" w:name="_Toc9527641"/>
+      <w:bookmarkStart w:id="9" w:name="_Toc9527641"/>
       <w:r>
         <w:lastRenderedPageBreak/>
         <w:t>Permissions</w:t>
       </w:r>
-      <w:bookmarkEnd w:id="10"/>
+      <w:bookmarkEnd w:id="9"/>
     </w:p>
     <w:p>
       <w:r>
@@ -3712,11 +3856,11 @@
       <w:pPr>
         <w:pStyle w:val="Heading2"/>
       </w:pPr>
-      <w:bookmarkStart w:id="11" w:name="_Toc9527642"/>
+      <w:bookmarkStart w:id="10" w:name="_Toc9527642"/>
       <w:r>
         <w:t>Permissions</w:t>
       </w:r>
-      <w:bookmarkEnd w:id="11"/>
+      <w:bookmarkEnd w:id="10"/>
     </w:p>
     <w:tbl>
       <w:tblPr>
@@ -3838,11 +3982,11 @@
       <w:pPr>
         <w:pStyle w:val="Heading2"/>
       </w:pPr>
-      <w:bookmarkStart w:id="12" w:name="_Toc9527643"/>
+      <w:bookmarkStart w:id="11" w:name="_Toc9527643"/>
       <w:r>
         <w:t>Roles</w:t>
       </w:r>
-      <w:bookmarkEnd w:id="12"/>
+      <w:bookmarkEnd w:id="11"/>
     </w:p>
     <w:tbl>
       <w:tblPr>
@@ -3911,11 +4055,11 @@
       <w:pPr>
         <w:pStyle w:val="Heading2"/>
       </w:pPr>
-      <w:bookmarkStart w:id="13" w:name="_Toc9527644"/>
+      <w:bookmarkStart w:id="12" w:name="_Toc9527644"/>
       <w:r>
         <w:t>Roles &amp; Permissions Map</w:t>
       </w:r>
-      <w:bookmarkEnd w:id="13"/>
+      <w:bookmarkEnd w:id="12"/>
     </w:p>
     <w:p>
       <w:r>
@@ -4029,7 +4173,13 @@
           </w:tcPr>
           <w:p>
             <w:r>
-              <w:t>BREADS</w:t>
+              <w:t>BREA</w:t>
+            </w:r>
+            <w:r>
+              <w:rPr>
+                <w:highlight w:val="yellow"/>
+              </w:rPr>
+              <w:t>DS</w:t>
             </w:r>
             <w:r>
               <w:rPr>
@@ -4079,6 +4229,9 @@
               <w:cnfStyle w:val="000000100000" w:firstRow="0" w:lastRow="0" w:firstColumn="0" w:lastColumn="0" w:oddVBand="0" w:evenVBand="0" w:oddHBand="1" w:evenHBand="0" w:firstRowFirstColumn="0" w:firstRowLastColumn="0" w:lastRowFirstColumn="0" w:lastRowLastColumn="0"/>
             </w:pPr>
             <w:r>
+              <w:rPr>
+                <w:highlight w:val="cyan"/>
+              </w:rPr>
               <w:t>BRS</w:t>
             </w:r>
           </w:p>
@@ -4090,8 +4243,13 @@
           </w:tcPr>
           <w:p>
             <w:r>
+              <w:rPr>
+                <w:highlight w:val="yellow"/>
+              </w:rPr>
               <w:t>P</w:t>
             </w:r>
+            <w:bookmarkStart w:id="13" w:name="_GoBack"/>
+            <w:bookmarkEnd w:id="13"/>
             <w:r>
               <w:rPr>
                 <w:color w:val="FF0000"/>
@@ -4121,7 +4279,13 @@
           </w:tcPr>
           <w:p>
             <w:r>
-              <w:t>BREADS</w:t>
+              <w:t>BREA</w:t>
+            </w:r>
+            <w:r>
+              <w:rPr>
+                <w:highlight w:val="yellow"/>
+              </w:rPr>
+              <w:t>DS</w:t>
             </w:r>
             <w:r>
               <w:rPr>
@@ -4161,7 +4325,13 @@
               <w:cnfStyle w:val="000000000000" w:firstRow="0" w:lastRow="0" w:firstColumn="0" w:lastColumn="0" w:oddVBand="0" w:evenVBand="0" w:oddHBand="0" w:evenHBand="0" w:firstRowFirstColumn="0" w:firstRowLastColumn="0" w:lastRowFirstColumn="0" w:lastRowLastColumn="0"/>
             </w:pPr>
             <w:r>
-              <w:t>BRS</w:t>
+              <w:t>BR</w:t>
+            </w:r>
+            <w:r>
+              <w:rPr>
+                <w:highlight w:val="yellow"/>
+              </w:rPr>
+              <w:t>S</w:t>
             </w:r>
           </w:p>
         </w:tc>
@@ -4195,7 +4365,13 @@
           </w:tcPr>
           <w:p>
             <w:r>
-              <w:t>BREADS</w:t>
+              <w:t>BREA</w:t>
+            </w:r>
+            <w:r>
+              <w:rPr>
+                <w:highlight w:val="yellow"/>
+              </w:rPr>
+              <w:t>DS</w:t>
             </w:r>
             <w:r>
               <w:rPr>
@@ -4235,7 +4411,13 @@
               <w:cnfStyle w:val="000000100000" w:firstRow="0" w:lastRow="0" w:firstColumn="0" w:lastColumn="0" w:oddVBand="0" w:evenVBand="0" w:oddHBand="1" w:evenHBand="0" w:firstRowFirstColumn="0" w:firstRowLastColumn="0" w:lastRowFirstColumn="0" w:lastRowLastColumn="0"/>
             </w:pPr>
             <w:r>
-              <w:t>BRS</w:t>
+              <w:t>BR</w:t>
+            </w:r>
+            <w:r>
+              <w:rPr>
+                <w:highlight w:val="yellow"/>
+              </w:rPr>
+              <w:t>S</w:t>
             </w:r>
           </w:p>
         </w:tc>
@@ -4266,6 +4448,9 @@
           </w:tcPr>
           <w:p>
             <w:r>
+              <w:rPr>
+                <w:highlight w:val="yellow"/>
+              </w:rPr>
               <w:t>BREADS</w:t>
             </w:r>
             <w:r>
@@ -4285,6 +4470,9 @@
               <w:cnfStyle w:val="000000000000" w:firstRow="0" w:lastRow="0" w:firstColumn="0" w:lastColumn="0" w:oddVBand="0" w:evenVBand="0" w:oddHBand="0" w:evenHBand="0" w:firstRowFirstColumn="0" w:firstRowLastColumn="0" w:lastRowFirstColumn="0" w:lastRowLastColumn="0"/>
             </w:pPr>
             <w:r>
+              <w:rPr>
+                <w:highlight w:val="yellow"/>
+              </w:rPr>
               <w:t>BREADS</w:t>
             </w:r>
             <w:r>
@@ -4302,6 +4490,9 @@
           </w:tcPr>
           <w:p>
             <w:r>
+              <w:rPr>
+                <w:highlight w:val="yellow"/>
+              </w:rPr>
               <w:t>BREADS</w:t>
             </w:r>
           </w:p>
@@ -4596,7 +4787,7 @@
 </file>
 
 <file path=word/endnotes.xml><?xml version="1.0" encoding="utf-8"?>
-<w:endnotes xmlns:wpc="http://schemas.microsoft.com/office/word/2010/wordprocessingCanvas" xmlns:cx="http://schemas.microsoft.com/office/drawing/2014/chartex" xmlns:cx1="http://schemas.microsoft.com/office/drawing/2015/9/8/chartex" xmlns:mc="http://schemas.openxmlformats.org/markup-compatibility/2006" xmlns:o="urn:schemas-microsoft-com:office:office" xmlns:r="http://schemas.openxmlformats.org/officeDocument/2006/relationships" xmlns:m="http://schemas.openxmlformats.org/officeDocument/2006/math" xmlns:v="urn:schemas-microsoft-com:vml" xmlns:wp14="http://schemas.microsoft.com/office/word/2010/wordprocessingDrawing" xmlns:wp="http://schemas.openxmlformats.org/drawingml/2006/wordprocessingDrawing" xmlns:w10="urn:schemas-microsoft-com:office:word" xmlns:w="http://schemas.openxmlformats.org/wordprocessingml/2006/main" xmlns:w14="http://schemas.microsoft.com/office/word/2010/wordml" xmlns:w15="http://schemas.microsoft.com/office/word/2012/wordml" xmlns:w16se="http://schemas.microsoft.com/office/word/2015/wordml/symex" xmlns:wpg="http://schemas.microsoft.com/office/word/2010/wordprocessingGroup" xmlns:wpi="http://schemas.microsoft.com/office/word/2010/wordprocessingInk" xmlns:wne="http://schemas.microsoft.com/office/word/2006/wordml" xmlns:wps="http://schemas.microsoft.com/office/word/2010/wordprocessingShape" mc:Ignorable="w14 w15 w16se wp14">
+<w:endnotes xmlns:wpc="http://schemas.microsoft.com/office/word/2010/wordprocessingCanvas" xmlns:mc="http://schemas.openxmlformats.org/markup-compatibility/2006" xmlns:o="urn:schemas-microsoft-com:office:office" xmlns:r="http://schemas.openxmlformats.org/officeDocument/2006/relationships" xmlns:m="http://schemas.openxmlformats.org/officeDocument/2006/math" xmlns:v="urn:schemas-microsoft-com:vml" xmlns:wp14="http://schemas.microsoft.com/office/word/2010/wordprocessingDrawing" xmlns:wp="http://schemas.openxmlformats.org/drawingml/2006/wordprocessingDrawing" xmlns:w10="urn:schemas-microsoft-com:office:word" xmlns:w="http://schemas.openxmlformats.org/wordprocessingml/2006/main" xmlns:w14="http://schemas.microsoft.com/office/word/2010/wordml" xmlns:w15="http://schemas.microsoft.com/office/word/2012/wordml" xmlns:wpg="http://schemas.microsoft.com/office/word/2010/wordprocessingGroup" xmlns:wpi="http://schemas.microsoft.com/office/word/2010/wordprocessingInk" xmlns:wne="http://schemas.microsoft.com/office/word/2006/wordml" xmlns:wps="http://schemas.microsoft.com/office/word/2010/wordprocessingShape" mc:Ignorable="w14 w15 wp14">
   <w:endnote w:type="separator" w:id="-1">
     <w:p>
       <w:pPr>
@@ -4621,7 +4812,7 @@
 </file>
 
 <file path=word/footer1.xml><?xml version="1.0" encoding="utf-8"?>
-<w:ftr xmlns:wpc="http://schemas.microsoft.com/office/word/2010/wordprocessingCanvas" xmlns:cx="http://schemas.microsoft.com/office/drawing/2014/chartex" xmlns:cx1="http://schemas.microsoft.com/office/drawing/2015/9/8/chartex" xmlns:mc="http://schemas.openxmlformats.org/markup-compatibility/2006" xmlns:o="urn:schemas-microsoft-com:office:office" xmlns:r="http://schemas.openxmlformats.org/officeDocument/2006/relationships" xmlns:m="http://schemas.openxmlformats.org/officeDocument/2006/math" xmlns:v="urn:schemas-microsoft-com:vml" xmlns:wp14="http://schemas.microsoft.com/office/word/2010/wordprocessingDrawing" xmlns:wp="http://schemas.openxmlformats.org/drawingml/2006/wordprocessingDrawing" xmlns:w10="urn:schemas-microsoft-com:office:word" xmlns:w="http://schemas.openxmlformats.org/wordprocessingml/2006/main" xmlns:w14="http://schemas.microsoft.com/office/word/2010/wordml" xmlns:w15="http://schemas.microsoft.com/office/word/2012/wordml" xmlns:w16se="http://schemas.microsoft.com/office/word/2015/wordml/symex" xmlns:wpg="http://schemas.microsoft.com/office/word/2010/wordprocessingGroup" xmlns:wpi="http://schemas.microsoft.com/office/word/2010/wordprocessingInk" xmlns:wne="http://schemas.microsoft.com/office/word/2006/wordml" xmlns:wps="http://schemas.microsoft.com/office/word/2010/wordprocessingShape" mc:Ignorable="w14 w15 w16se wp14">
+<w:ftr xmlns:wpc="http://schemas.microsoft.com/office/word/2010/wordprocessingCanvas" xmlns:mc="http://schemas.openxmlformats.org/markup-compatibility/2006" xmlns:o="urn:schemas-microsoft-com:office:office" xmlns:r="http://schemas.openxmlformats.org/officeDocument/2006/relationships" xmlns:m="http://schemas.openxmlformats.org/officeDocument/2006/math" xmlns:v="urn:schemas-microsoft-com:vml" xmlns:wp14="http://schemas.microsoft.com/office/word/2010/wordprocessingDrawing" xmlns:wp="http://schemas.openxmlformats.org/drawingml/2006/wordprocessingDrawing" xmlns:w10="urn:schemas-microsoft-com:office:word" xmlns:w="http://schemas.openxmlformats.org/wordprocessingml/2006/main" xmlns:w14="http://schemas.microsoft.com/office/word/2010/wordml" xmlns:w15="http://schemas.microsoft.com/office/word/2012/wordml" xmlns:wpg="http://schemas.microsoft.com/office/word/2010/wordprocessingGroup" xmlns:wpi="http://schemas.microsoft.com/office/word/2010/wordprocessingInk" xmlns:wne="http://schemas.microsoft.com/office/word/2006/wordml" xmlns:wps="http://schemas.microsoft.com/office/word/2010/wordprocessingShape" mc:Ignorable="w14 w15 wp14">
   <w:tbl>
     <w:tblPr>
       <w:tblStyle w:val="TableGrid"/>
@@ -4764,7 +4955,7 @@
 </file>
 
 <file path=word/footnotes.xml><?xml version="1.0" encoding="utf-8"?>
-<w:footnotes xmlns:wpc="http://schemas.microsoft.com/office/word/2010/wordprocessingCanvas" xmlns:cx="http://schemas.microsoft.com/office/drawing/2014/chartex" xmlns:cx1="http://schemas.microsoft.com/office/drawing/2015/9/8/chartex" xmlns:mc="http://schemas.openxmlformats.org/markup-compatibility/2006" xmlns:o="urn:schemas-microsoft-com:office:office" xmlns:r="http://schemas.openxmlformats.org/officeDocument/2006/relationships" xmlns:m="http://schemas.openxmlformats.org/officeDocument/2006/math" xmlns:v="urn:schemas-microsoft-com:vml" xmlns:wp14="http://schemas.microsoft.com/office/word/2010/wordprocessingDrawing" xmlns:wp="http://schemas.openxmlformats.org/drawingml/2006/wordprocessingDrawing" xmlns:w10="urn:schemas-microsoft-com:office:word" xmlns:w="http://schemas.openxmlformats.org/wordprocessingml/2006/main" xmlns:w14="http://schemas.microsoft.com/office/word/2010/wordml" xmlns:w15="http://schemas.microsoft.com/office/word/2012/wordml" xmlns:w16se="http://schemas.microsoft.com/office/word/2015/wordml/symex" xmlns:wpg="http://schemas.microsoft.com/office/word/2010/wordprocessingGroup" xmlns:wpi="http://schemas.microsoft.com/office/word/2010/wordprocessingInk" xmlns:wne="http://schemas.microsoft.com/office/word/2006/wordml" xmlns:wps="http://schemas.microsoft.com/office/word/2010/wordprocessingShape" mc:Ignorable="w14 w15 w16se wp14">
+<w:footnotes xmlns:wpc="http://schemas.microsoft.com/office/word/2010/wordprocessingCanvas" xmlns:mc="http://schemas.openxmlformats.org/markup-compatibility/2006" xmlns:o="urn:schemas-microsoft-com:office:office" xmlns:r="http://schemas.openxmlformats.org/officeDocument/2006/relationships" xmlns:m="http://schemas.openxmlformats.org/officeDocument/2006/math" xmlns:v="urn:schemas-microsoft-com:vml" xmlns:wp14="http://schemas.microsoft.com/office/word/2010/wordprocessingDrawing" xmlns:wp="http://schemas.openxmlformats.org/drawingml/2006/wordprocessingDrawing" xmlns:w10="urn:schemas-microsoft-com:office:word" xmlns:w="http://schemas.openxmlformats.org/wordprocessingml/2006/main" xmlns:w14="http://schemas.microsoft.com/office/word/2010/wordml" xmlns:w15="http://schemas.microsoft.com/office/word/2012/wordml" xmlns:wpg="http://schemas.microsoft.com/office/word/2010/wordprocessingGroup" xmlns:wpi="http://schemas.microsoft.com/office/word/2010/wordprocessingInk" xmlns:wne="http://schemas.microsoft.com/office/word/2006/wordml" xmlns:wps="http://schemas.microsoft.com/office/word/2010/wordprocessingShape" mc:Ignorable="w14 w15 wp14">
   <w:footnote w:type="separator" w:id="-1">
     <w:p>
       <w:pPr>
@@ -4789,7 +4980,7 @@
 </file>
 
 <file path=word/header1.xml><?xml version="1.0" encoding="utf-8"?>
-<w:hdr xmlns:wpc="http://schemas.microsoft.com/office/word/2010/wordprocessingCanvas" xmlns:cx="http://schemas.microsoft.com/office/drawing/2014/chartex" xmlns:cx1="http://schemas.microsoft.com/office/drawing/2015/9/8/chartex" xmlns:mc="http://schemas.openxmlformats.org/markup-compatibility/2006" xmlns:o="urn:schemas-microsoft-com:office:office" xmlns:r="http://schemas.openxmlformats.org/officeDocument/2006/relationships" xmlns:m="http://schemas.openxmlformats.org/officeDocument/2006/math" xmlns:v="urn:schemas-microsoft-com:vml" xmlns:wp14="http://schemas.microsoft.com/office/word/2010/wordprocessingDrawing" xmlns:wp="http://schemas.openxmlformats.org/drawingml/2006/wordprocessingDrawing" xmlns:w10="urn:schemas-microsoft-com:office:word" xmlns:w="http://schemas.openxmlformats.org/wordprocessingml/2006/main" xmlns:w14="http://schemas.microsoft.com/office/word/2010/wordml" xmlns:w15="http://schemas.microsoft.com/office/word/2012/wordml" xmlns:w16se="http://schemas.microsoft.com/office/word/2015/wordml/symex" xmlns:wpg="http://schemas.microsoft.com/office/word/2010/wordprocessingGroup" xmlns:wpi="http://schemas.microsoft.com/office/word/2010/wordprocessingInk" xmlns:wne="http://schemas.microsoft.com/office/word/2006/wordml" xmlns:wps="http://schemas.microsoft.com/office/word/2010/wordprocessingShape" mc:Ignorable="w14 w15 w16se wp14">
+<w:hdr xmlns:wpc="http://schemas.microsoft.com/office/word/2010/wordprocessingCanvas" xmlns:mc="http://schemas.openxmlformats.org/markup-compatibility/2006" xmlns:o="urn:schemas-microsoft-com:office:office" xmlns:r="http://schemas.openxmlformats.org/officeDocument/2006/relationships" xmlns:m="http://schemas.openxmlformats.org/officeDocument/2006/math" xmlns:v="urn:schemas-microsoft-com:vml" xmlns:wp14="http://schemas.microsoft.com/office/word/2010/wordprocessingDrawing" xmlns:wp="http://schemas.openxmlformats.org/drawingml/2006/wordprocessingDrawing" xmlns:w10="urn:schemas-microsoft-com:office:word" xmlns:w="http://schemas.openxmlformats.org/wordprocessingml/2006/main" xmlns:w14="http://schemas.microsoft.com/office/word/2010/wordml" xmlns:w15="http://schemas.microsoft.com/office/word/2012/wordml" xmlns:wpg="http://schemas.microsoft.com/office/word/2010/wordprocessingGroup" xmlns:wpi="http://schemas.microsoft.com/office/word/2010/wordprocessingInk" xmlns:wne="http://schemas.microsoft.com/office/word/2006/wordml" xmlns:wps="http://schemas.microsoft.com/office/word/2010/wordprocessingShape" mc:Ignorable="w14 w15 wp14">
   <w:tbl>
     <w:tblPr>
       <w:tblStyle w:val="TableGrid"/>
@@ -4932,7 +5123,7 @@
               <w:noProof/>
               <w:sz w:val="32"/>
             </w:rPr>
-            <w:instrText>Glossary</w:instrText>
+            <w:instrText>Objectives</w:instrText>
           </w:r>
           <w:r>
             <w:rPr>
@@ -4974,7 +5165,7 @@
               <w:noProof/>
               <w:sz w:val="32"/>
             </w:rPr>
-            <w:instrText>Glossary</w:instrText>
+            <w:instrText>Objectives</w:instrText>
           </w:r>
           <w:r>
             <w:rPr>
@@ -5002,7 +5193,7 @@
               <w:noProof/>
               <w:sz w:val="32"/>
             </w:rPr>
-            <w:t>Glossary</w:t>
+            <w:t>Objectives</w:t>
           </w:r>
           <w:r>
             <w:rPr>
@@ -5050,7 +5241,7 @@
               <w:color w:val="FFFFFF" w:themeColor="background1"/>
               <w:sz w:val="32"/>
             </w:rPr>
-            <w:t>5</w:t>
+            <w:t>6</w:t>
           </w:r>
           <w:r>
             <w:rPr>
@@ -5084,7 +5275,7 @@
 </file>
 
 <file path=word/header2.xml><?xml version="1.0" encoding="utf-8"?>
-<w:hdr xmlns:wpc="http://schemas.microsoft.com/office/word/2010/wordprocessingCanvas" xmlns:cx="http://schemas.microsoft.com/office/drawing/2014/chartex" xmlns:cx1="http://schemas.microsoft.com/office/drawing/2015/9/8/chartex" xmlns:mc="http://schemas.openxmlformats.org/markup-compatibility/2006" xmlns:o="urn:schemas-microsoft-com:office:office" xmlns:r="http://schemas.openxmlformats.org/officeDocument/2006/relationships" xmlns:m="http://schemas.openxmlformats.org/officeDocument/2006/math" xmlns:v="urn:schemas-microsoft-com:vml" xmlns:wp14="http://schemas.microsoft.com/office/word/2010/wordprocessingDrawing" xmlns:wp="http://schemas.openxmlformats.org/drawingml/2006/wordprocessingDrawing" xmlns:w10="urn:schemas-microsoft-com:office:word" xmlns:w="http://schemas.openxmlformats.org/wordprocessingml/2006/main" xmlns:w14="http://schemas.microsoft.com/office/word/2010/wordml" xmlns:w15="http://schemas.microsoft.com/office/word/2012/wordml" xmlns:w16se="http://schemas.microsoft.com/office/word/2015/wordml/symex" xmlns:wpg="http://schemas.microsoft.com/office/word/2010/wordprocessingGroup" xmlns:wpi="http://schemas.microsoft.com/office/word/2010/wordprocessingInk" xmlns:wne="http://schemas.microsoft.com/office/word/2006/wordml" xmlns:wps="http://schemas.microsoft.com/office/word/2010/wordprocessingShape" mc:Ignorable="w14 w15 w16se wp14">
+<w:hdr xmlns:wpc="http://schemas.microsoft.com/office/word/2010/wordprocessingCanvas" xmlns:mc="http://schemas.openxmlformats.org/markup-compatibility/2006" xmlns:o="urn:schemas-microsoft-com:office:office" xmlns:r="http://schemas.openxmlformats.org/officeDocument/2006/relationships" xmlns:m="http://schemas.openxmlformats.org/officeDocument/2006/math" xmlns:v="urn:schemas-microsoft-com:vml" xmlns:wp14="http://schemas.microsoft.com/office/word/2010/wordprocessingDrawing" xmlns:wp="http://schemas.openxmlformats.org/drawingml/2006/wordprocessingDrawing" xmlns:w10="urn:schemas-microsoft-com:office:word" xmlns:w="http://schemas.openxmlformats.org/wordprocessingml/2006/main" xmlns:w14="http://schemas.microsoft.com/office/word/2010/wordml" xmlns:w15="http://schemas.microsoft.com/office/word/2012/wordml" xmlns:wpg="http://schemas.microsoft.com/office/word/2010/wordprocessingGroup" xmlns:wpi="http://schemas.microsoft.com/office/word/2010/wordprocessingInk" xmlns:wne="http://schemas.microsoft.com/office/word/2006/wordml" xmlns:wps="http://schemas.microsoft.com/office/word/2010/wordprocessingShape" mc:Ignorable="w14 w15 wp14">
   <w:p>
     <w:pPr>
       <w:pStyle w:val="Header"/>
@@ -5160,7 +5351,7 @@
             </wp:anchor>
           </w:drawing>
         </mc:Choice>
-        <mc:Fallback>
+        <mc:Fallback xmlns:w16se="http://schemas.microsoft.com/office/word/2015/wordml/symex" xmlns:cx1="http://schemas.microsoft.com/office/drawing/2015/9/8/chartex" xmlns:cx="http://schemas.microsoft.com/office/drawing/2014/chartex">
           <w:pict>
             <v:rect w14:anchorId="5426B17A" id="Rectangle 2" o:spid="_x0000_s1026" style="position:absolute;margin-left:0;margin-top:-35.4pt;width:595.3pt;height:848.95pt;z-index:251659264;visibility:visible;mso-wrap-style:square;mso-width-percent:0;mso-height-percent:0;mso-wrap-distance-left:9pt;mso-wrap-distance-top:0;mso-wrap-distance-right:9pt;mso-wrap-distance-bottom:0;mso-position-horizontal:left;mso-position-horizontal-relative:page;mso-position-vertical:absolute;mso-position-vertical-relative:text;mso-width-percent:0;mso-height-percent:0;mso-width-relative:margin;mso-height-relative:margin;v-text-anchor:middle" o:gfxdata="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" fillcolor="#1cade4 [3204]" stroked="f" strokeweight="1pt">
               <w10:wrap anchorx="page"/>
@@ -5169,15 +5360,20 @@
         </mc:Fallback>
       </mc:AlternateContent>
     </w:r>
+    <w:proofErr w:type="spellStart"/>
     <w:r>
-      <w:t>Sectiopn 1</w:t>
+      <w:t>Sectiopn</w:t>
+    </w:r>
+    <w:proofErr w:type="spellEnd"/>
+    <w:r>
+      <w:t xml:space="preserve"> 1</w:t>
     </w:r>
   </w:p>
 </w:hdr>
 </file>
 
 <file path=word/header3.xml><?xml version="1.0" encoding="utf-8"?>
-<w:hdr xmlns:wpc="http://schemas.microsoft.com/office/word/2010/wordprocessingCanvas" xmlns:cx="http://schemas.microsoft.com/office/drawing/2014/chartex" xmlns:cx1="http://schemas.microsoft.com/office/drawing/2015/9/8/chartex" xmlns:mc="http://schemas.openxmlformats.org/markup-compatibility/2006" xmlns:o="urn:schemas-microsoft-com:office:office" xmlns:r="http://schemas.openxmlformats.org/officeDocument/2006/relationships" xmlns:m="http://schemas.openxmlformats.org/officeDocument/2006/math" xmlns:v="urn:schemas-microsoft-com:vml" xmlns:wp14="http://schemas.microsoft.com/office/word/2010/wordprocessingDrawing" xmlns:wp="http://schemas.openxmlformats.org/drawingml/2006/wordprocessingDrawing" xmlns:w10="urn:schemas-microsoft-com:office:word" xmlns:w="http://schemas.openxmlformats.org/wordprocessingml/2006/main" xmlns:w14="http://schemas.microsoft.com/office/word/2010/wordml" xmlns:w15="http://schemas.microsoft.com/office/word/2012/wordml" xmlns:w16se="http://schemas.microsoft.com/office/word/2015/wordml/symex" xmlns:wpg="http://schemas.microsoft.com/office/word/2010/wordprocessingGroup" xmlns:wpi="http://schemas.microsoft.com/office/word/2010/wordprocessingInk" xmlns:wne="http://schemas.microsoft.com/office/word/2006/wordml" xmlns:wps="http://schemas.microsoft.com/office/word/2010/wordprocessingShape" mc:Ignorable="w14 w15 w16se wp14">
+<w:hdr xmlns:wpc="http://schemas.microsoft.com/office/word/2010/wordprocessingCanvas" xmlns:mc="http://schemas.openxmlformats.org/markup-compatibility/2006" xmlns:o="urn:schemas-microsoft-com:office:office" xmlns:r="http://schemas.openxmlformats.org/officeDocument/2006/relationships" xmlns:m="http://schemas.openxmlformats.org/officeDocument/2006/math" xmlns:v="urn:schemas-microsoft-com:vml" xmlns:wp14="http://schemas.microsoft.com/office/word/2010/wordprocessingDrawing" xmlns:wp="http://schemas.openxmlformats.org/drawingml/2006/wordprocessingDrawing" xmlns:w10="urn:schemas-microsoft-com:office:word" xmlns:w="http://schemas.openxmlformats.org/wordprocessingml/2006/main" xmlns:w14="http://schemas.microsoft.com/office/word/2010/wordml" xmlns:w15="http://schemas.microsoft.com/office/word/2012/wordml" xmlns:wpg="http://schemas.microsoft.com/office/word/2010/wordprocessingGroup" xmlns:wpi="http://schemas.microsoft.com/office/word/2010/wordprocessingInk" xmlns:wne="http://schemas.microsoft.com/office/word/2006/wordml" xmlns:wps="http://schemas.microsoft.com/office/word/2010/wordprocessingShape" mc:Ignorable="w14 w15 wp14">
   <w:p>
     <w:pPr>
       <w:pStyle w:val="Header"/>
@@ -5644,7 +5840,7 @@
 </file>
 
 <file path=word/numbering.xml><?xml version="1.0" encoding="utf-8"?>
-<w:numbering xmlns:wpc="http://schemas.microsoft.com/office/word/2010/wordprocessingCanvas" xmlns:cx="http://schemas.microsoft.com/office/drawing/2014/chartex" xmlns:cx1="http://schemas.microsoft.com/office/drawing/2015/9/8/chartex" xmlns:mc="http://schemas.openxmlformats.org/markup-compatibility/2006" xmlns:o="urn:schemas-microsoft-com:office:office" xmlns:r="http://schemas.openxmlformats.org/officeDocument/2006/relationships" xmlns:m="http://schemas.openxmlformats.org/officeDocument/2006/math" xmlns:v="urn:schemas-microsoft-com:vml" xmlns:wp14="http://schemas.microsoft.com/office/word/2010/wordprocessingDrawing" xmlns:wp="http://schemas.openxmlformats.org/drawingml/2006/wordprocessingDrawing" xmlns:w10="urn:schemas-microsoft-com:office:word" xmlns:w="http://schemas.openxmlformats.org/wordprocessingml/2006/main" xmlns:w14="http://schemas.microsoft.com/office/word/2010/wordml" xmlns:w15="http://schemas.microsoft.com/office/word/2012/wordml" xmlns:w16se="http://schemas.microsoft.com/office/word/2015/wordml/symex" xmlns:wpg="http://schemas.microsoft.com/office/word/2010/wordprocessingGroup" xmlns:wpi="http://schemas.microsoft.com/office/word/2010/wordprocessingInk" xmlns:wne="http://schemas.microsoft.com/office/word/2006/wordml" xmlns:wps="http://schemas.microsoft.com/office/word/2010/wordprocessingShape" mc:Ignorable="w14 w15 w16se wp14">
+<w:numbering xmlns:wpc="http://schemas.microsoft.com/office/word/2010/wordprocessingCanvas" xmlns:mc="http://schemas.openxmlformats.org/markup-compatibility/2006" xmlns:o="urn:schemas-microsoft-com:office:office" xmlns:r="http://schemas.openxmlformats.org/officeDocument/2006/relationships" xmlns:m="http://schemas.openxmlformats.org/officeDocument/2006/math" xmlns:v="urn:schemas-microsoft-com:vml" xmlns:wp14="http://schemas.microsoft.com/office/word/2010/wordprocessingDrawing" xmlns:wp="http://schemas.openxmlformats.org/drawingml/2006/wordprocessingDrawing" xmlns:w10="urn:schemas-microsoft-com:office:word" xmlns:w="http://schemas.openxmlformats.org/wordprocessingml/2006/main" xmlns:w14="http://schemas.microsoft.com/office/word/2010/wordml" xmlns:w15="http://schemas.microsoft.com/office/word/2012/wordml" xmlns:wpg="http://schemas.microsoft.com/office/word/2010/wordprocessingGroup" xmlns:wpi="http://schemas.microsoft.com/office/word/2010/wordprocessingInk" xmlns:wne="http://schemas.microsoft.com/office/word/2006/wordml" xmlns:wps="http://schemas.microsoft.com/office/word/2010/wordprocessingShape" mc:Ignorable="w14 w15 wp14">
   <w:abstractNum w:abstractNumId="0" w15:restartNumberingAfterBreak="0">
     <w:nsid w:val="FFFFFF89"/>
     <w:multiLevelType w:val="singleLevel"/>
@@ -7160,7 +7356,7 @@
 </file>
 
 <file path=word/styles.xml><?xml version="1.0" encoding="utf-8"?>
-<w:styles xmlns:mc="http://schemas.openxmlformats.org/markup-compatibility/2006" xmlns:r="http://schemas.openxmlformats.org/officeDocument/2006/relationships" xmlns:w="http://schemas.openxmlformats.org/wordprocessingml/2006/main" xmlns:w14="http://schemas.microsoft.com/office/word/2010/wordml" xmlns:w15="http://schemas.microsoft.com/office/word/2012/wordml" xmlns:w16se="http://schemas.microsoft.com/office/word/2015/wordml/symex" mc:Ignorable="w14 w15 w16se">
+<w:styles xmlns:mc="http://schemas.openxmlformats.org/markup-compatibility/2006" xmlns:r="http://schemas.openxmlformats.org/officeDocument/2006/relationships" xmlns:w="http://schemas.openxmlformats.org/wordprocessingml/2006/main" xmlns:w14="http://schemas.microsoft.com/office/word/2010/wordml" xmlns:w15="http://schemas.microsoft.com/office/word/2012/wordml" mc:Ignorable="w14 w15">
   <w:docDefaults>
     <w:rPrDefault>
       <w:rPr>
@@ -9217,7 +9413,7 @@
 </file>
 
 <file path=customXml/itemProps1.xml><?xml version="1.0" encoding="utf-8"?>
-<ds:datastoreItem xmlns:ds="http://schemas.openxmlformats.org/officeDocument/2006/customXml" ds:itemID="{0ADEC721-E640-4F1F-B0CB-850ACB3D0341}">
+<ds:datastoreItem xmlns:ds="http://schemas.openxmlformats.org/officeDocument/2006/customXml" ds:itemID="{344439E7-7A57-4860-968B-8F1C069E53D4}">
   <ds:schemaRefs>
     <ds:schemaRef ds:uri="http://schemas.openxmlformats.org/officeDocument/2006/bibliography"/>
   </ds:schemaRefs>

</xml_diff>